<commit_message>
ooops... mais erros de digitação
</commit_message>
<xml_diff>
--- a/RafaelRavena.docx
+++ b/RafaelRavena.docx
@@ -597,7 +597,12 @@
         <w:t>ou adesão à</w:t>
       </w:r>
       <w:r>
-        <w:t xml:space="preserve"> softwares terceiros, a defininição de padrões </w:t>
+        <w:t xml:space="preserve"> softwares terceiros, a defini</w:t>
+      </w:r>
+      <w:bookmarkStart w:id="0" w:name="_GoBack"/>
+      <w:bookmarkEnd w:id="0"/>
+      <w:r>
+        <w:t xml:space="preserve">ção de padrões </w:t>
       </w:r>
       <w:r>
         <w:t>ou</w:t>
@@ -755,8 +760,6 @@
       <w:r>
         <w:t>s</w:t>
       </w:r>
-      <w:bookmarkStart w:id="0" w:name="_GoBack"/>
-      <w:bookmarkEnd w:id="0"/>
       <w:r>
         <w:t>trangeiros, chapelaria.</w:t>
       </w:r>
@@ -3696,7 +3699,7 @@
 </file>
 
 <file path=customXml/itemProps1.xml><?xml version="1.0" encoding="utf-8"?>
-<ds:datastoreItem xmlns:ds="http://schemas.openxmlformats.org/officeDocument/2006/customXml" ds:itemID="{8E5B2FD9-F6E9-4BEE-9A13-4043E6D411F6}">
+<ds:datastoreItem xmlns:ds="http://schemas.openxmlformats.org/officeDocument/2006/customXml" ds:itemID="{3FB7E226-6FFE-46CF-A7F6-AB1BF0450324}">
   <ds:schemaRefs>
     <ds:schemaRef ds:uri="http://schemas.openxmlformats.org/officeDocument/2006/bibliography"/>
   </ds:schemaRefs>

</xml_diff>